<commit_message>
📝 doc: Arch Diagram Changes
</commit_message>
<xml_diff>
--- a/doc/UserTest/User Story BeakPeek.docx
+++ b/doc/UserTest/User Story BeakPeek.docx
@@ -15,7 +15,19 @@
         <w:t>:</w:t>
       </w:r>
     </w:p>
-    <w:p/>
+    <w:p>
+      <w:r>
+        <w:t>(</w:t>
+      </w:r>
+      <w:proofErr w:type="gramStart"/>
+      <w:r>
+        <w:t>Sadly</w:t>
+      </w:r>
+      <w:proofErr w:type="gramEnd"/>
+      <w:r>
+        <w:t xml:space="preserve"> does not work for iPhones)</w:t>
+      </w:r>
+    </w:p>
     <w:p>
       <w:r>
         <w:t>Good day everyone!</w:t>
@@ -62,6 +74,30 @@
     <w:p/>
     <w:p>
       <w:r>
+        <w:t xml:space="preserve">Known Major Issues: </w:t>
+      </w:r>
+    </w:p>
+    <w:p>
+      <w:r>
+        <w:t xml:space="preserve">When you sign up you </w:t>
+      </w:r>
+      <w:proofErr w:type="gramStart"/>
+      <w:r>
+        <w:t>have to</w:t>
+      </w:r>
+      <w:proofErr w:type="gramEnd"/>
+      <w:r>
+        <w:t xml:space="preserve"> close the page after you’ve signed up (it will load forever, but it has worked you can just close the page and continue into the app)</w:t>
+      </w:r>
+    </w:p>
+    <w:p>
+      <w:r>
+        <w:t>Dark mode colour problems.</w:t>
+      </w:r>
+    </w:p>
+    <w:p/>
+    <w:p>
+      <w:r>
         <w:t>(Please take note of roughly what time you start)</w:t>
       </w:r>
     </w:p>
@@ -91,7 +127,7 @@
     </w:p>
     <w:p>
       <w:r>
-        <w:t>Go to the map and view the heat map of any bird.</w:t>
+        <w:t>View the heat-map of that bird.</w:t>
       </w:r>
     </w:p>
     <w:p>
@@ -101,37 +137,58 @@
     </w:p>
     <w:p>
       <w:r>
+        <w:t>Filter the Map by Month or Province.</w:t>
+      </w:r>
+    </w:p>
+    <w:p>
+      <w:r>
         <w:t>Add a bird to your life list (list of all the birds that you’ve seen).</w:t>
       </w:r>
     </w:p>
     <w:p>
       <w:r>
+        <w:lastRenderedPageBreak/>
         <w:t>Personalise your profile a bit.</w:t>
       </w:r>
     </w:p>
     <w:p>
       <w:r>
         <w:t>Change the app to dark mode.</w:t>
-      </w:r>
-    </w:p>
-    <w:p>
-      <w:r>
-        <w:t>Consent Form:</w:t>
       </w:r>
     </w:p>
     <w:p/>
     <w:p/>
+    <w:p>
+      <w:r>
+        <w:t>Questionnaire Link:</w:t>
+      </w:r>
+    </w:p>
+    <w:p>
+      <w:hyperlink r:id="rId4" w:tgtFrame="_blank" w:tooltip="https://forms.gle/tzumrhTvQuux88Hc6" w:history="1">
+        <w:r>
+          <w:rPr>
+            <w:rStyle w:val="Hyperlink"/>
+          </w:rPr>
+          <w:t>https://forms.gle/tzumrhTvQuux88Hc6</w:t>
+        </w:r>
+      </w:hyperlink>
+    </w:p>
     <w:p/>
     <w:p>
       <w:r>
-        <w:lastRenderedPageBreak/>
-        <w:t>Download link Android (all non-iPhone users):</w:t>
-      </w:r>
-    </w:p>
-    <w:p/>
-    <w:p>
-      <w:r>
-        <w:t xml:space="preserve">Download Link iPhone: </w:t>
+        <w:t xml:space="preserve">Download </w:t>
+      </w:r>
+      <w:r>
+        <w:t>file</w:t>
+      </w:r>
+      <w:r>
+        <w:t xml:space="preserve"> Android (all non-iPhone users)</w:t>
+      </w:r>
+      <w:r>
+        <w:t xml:space="preserve"> below</w:t>
+      </w:r>
+      <w:r>
+        <w:t>:</w:t>
       </w:r>
     </w:p>
     <w:sectPr>
@@ -747,7 +804,6 @@
   <w:style w:type="character" w:default="1" w:styleId="DefaultParagraphFont">
     <w:name w:val="Default Paragraph Font"/>
     <w:uiPriority w:val="1"/>
-    <w:semiHidden/>
     <w:unhideWhenUsed/>
   </w:style>
   <w:style w:type="table" w:default="1" w:styleId="TableNormal">
@@ -1059,6 +1115,29 @@
       <w:smallCaps/>
       <w:color w:val="0F4761" w:themeColor="accent1" w:themeShade="BF"/>
       <w:spacing w:val="5"/>
+    </w:rPr>
+  </w:style>
+  <w:style w:type="character" w:styleId="Hyperlink">
+    <w:name w:val="Hyperlink"/>
+    <w:basedOn w:val="DefaultParagraphFont"/>
+    <w:uiPriority w:val="99"/>
+    <w:unhideWhenUsed/>
+    <w:rsid w:val="002F13B1"/>
+    <w:rPr>
+      <w:color w:val="467886" w:themeColor="hyperlink"/>
+      <w:u w:val="single"/>
+    </w:rPr>
+  </w:style>
+  <w:style w:type="character" w:styleId="UnresolvedMention">
+    <w:name w:val="Unresolved Mention"/>
+    <w:basedOn w:val="DefaultParagraphFont"/>
+    <w:uiPriority w:val="99"/>
+    <w:semiHidden/>
+    <w:unhideWhenUsed/>
+    <w:rsid w:val="002F13B1"/>
+    <w:rPr>
+      <w:color w:val="605E5C"/>
+      <w:shd w:val="clear" w:color="auto" w:fill="E1DFDD"/>
     </w:rPr>
   </w:style>
 </w:styles>

</xml_diff>